<commit_message>
Atualização das anotações das aulas teóricas
</commit_message>
<xml_diff>
--- a/Curso/Anotações Das Aulas.docx
+++ b/Curso/Anotações Das Aulas.docx
@@ -31,7 +31,6 @@
           <w:sz w:val="28"/>
           <w:szCs w:val="28"/>
           <w:u w:val="none"/>
-          <w:bdr w:val="none" w:color="auto" w:sz="0" w:space="0"/>
           <w:shd w:val="clear" w:fill="FFFFFF"/>
           <w:vertAlign w:val="baseline"/>
           <w:lang w:val="pt-BR"/>
@@ -50,7 +49,6 @@
           <w:sz w:val="28"/>
           <w:szCs w:val="28"/>
           <w:u w:val="none"/>
-          <w:bdr w:val="none" w:color="auto" w:sz="0" w:space="0"/>
           <w:shd w:val="clear" w:fill="FFFFFF"/>
           <w:vertAlign w:val="baseline"/>
           <w:lang w:val="pt-BR"/>
@@ -87,7 +85,6 @@
           <w:sz w:val="28"/>
           <w:szCs w:val="28"/>
           <w:u w:val="single"/>
-          <w:bdr w:val="none" w:color="auto" w:sz="0" w:space="0"/>
           <w:shd w:val="clear" w:fill="FFFFFF"/>
           <w:vertAlign w:val="baseline"/>
           <w:lang w:val="pt-BR"/>
@@ -132,7 +129,6 @@
           <w:sz w:val="28"/>
           <w:szCs w:val="28"/>
           <w:u w:val="single"/>
-          <w:bdr w:val="none" w:color="auto" w:sz="0" w:space="0"/>
           <w:shd w:val="clear" w:fill="FFFFFF"/>
           <w:vertAlign w:val="baseline"/>
           <w:lang w:val="pt-BR"/>
@@ -151,7 +147,6 @@
           <w:spacing w:val="0"/>
           <w:sz w:val="28"/>
           <w:szCs w:val="28"/>
-          <w:bdr w:val="none" w:color="auto" w:sz="0" w:space="0"/>
           <w:shd w:val="clear" w:fill="FFFFFF"/>
           <w:vertAlign w:val="baseline"/>
         </w:rPr>
@@ -195,7 +190,6 @@
           <w:spacing w:val="0"/>
           <w:sz w:val="22"/>
           <w:szCs w:val="22"/>
-          <w:bdr w:val="none" w:color="auto" w:sz="0" w:space="0"/>
           <w:shd w:val="clear" w:fill="FFFFFF"/>
           <w:vertAlign w:val="baseline"/>
           <w:lang w:val="pt-BR"/>
@@ -215,7 +209,6 @@
           <w:sz w:val="22"/>
           <w:szCs w:val="22"/>
           <w:u w:val="single"/>
-          <w:bdr w:val="none" w:color="auto" w:sz="0" w:space="0"/>
           <w:shd w:val="clear" w:fill="FFFFFF"/>
           <w:vertAlign w:val="baseline"/>
           <w:lang w:val="pt-BR"/>
@@ -234,7 +227,6 @@
           <w:spacing w:val="0"/>
           <w:sz w:val="22"/>
           <w:szCs w:val="22"/>
-          <w:bdr w:val="none" w:color="auto" w:sz="0" w:space="0"/>
           <w:shd w:val="clear" w:fill="FFFFFF"/>
           <w:vertAlign w:val="baseline"/>
           <w:lang w:val="pt-BR"/>
@@ -254,7 +246,6 @@
           <w:sz w:val="22"/>
           <w:szCs w:val="22"/>
           <w:u w:val="single"/>
-          <w:bdr w:val="none" w:color="auto" w:sz="0" w:space="0"/>
           <w:shd w:val="clear" w:fill="FFFFFF"/>
           <w:vertAlign w:val="baseline"/>
           <w:lang w:val="pt-BR"/>
@@ -273,7 +264,6 @@
           <w:spacing w:val="0"/>
           <w:sz w:val="22"/>
           <w:szCs w:val="22"/>
-          <w:bdr w:val="none" w:color="auto" w:sz="0" w:space="0"/>
           <w:shd w:val="clear" w:fill="FFFFFF"/>
           <w:vertAlign w:val="baseline"/>
           <w:lang w:val="pt-BR"/>
@@ -293,7 +283,6 @@
           <w:sz w:val="22"/>
           <w:szCs w:val="22"/>
           <w:u w:val="single"/>
-          <w:bdr w:val="none" w:color="auto" w:sz="0" w:space="0"/>
           <w:shd w:val="clear" w:fill="FFFFFF"/>
           <w:vertAlign w:val="baseline"/>
           <w:lang w:val="pt-BR"/>
@@ -312,7 +301,6 @@
           <w:spacing w:val="0"/>
           <w:sz w:val="22"/>
           <w:szCs w:val="22"/>
-          <w:bdr w:val="none" w:color="auto" w:sz="0" w:space="0"/>
           <w:shd w:val="clear" w:fill="FFFFFF"/>
           <w:vertAlign w:val="baseline"/>
         </w:rPr>
@@ -356,7 +344,6 @@
           <w:spacing w:val="0"/>
           <w:sz w:val="22"/>
           <w:szCs w:val="22"/>
-          <w:bdr w:val="none" w:color="auto" w:sz="0" w:space="0"/>
           <w:shd w:val="clear" w:fill="FFFFFF"/>
           <w:vertAlign w:val="baseline"/>
         </w:rPr>
@@ -401,7 +388,6 @@
           <w:sz w:val="28"/>
           <w:szCs w:val="28"/>
           <w:u w:val="single"/>
-          <w:bdr w:val="none" w:color="auto" w:sz="0" w:space="0"/>
           <w:shd w:val="clear" w:fill="FFFFFF"/>
           <w:vertAlign w:val="baseline"/>
           <w:lang w:val="pt-BR"/>
@@ -420,7 +406,6 @@
           <w:spacing w:val="0"/>
           <w:sz w:val="28"/>
           <w:szCs w:val="28"/>
-          <w:bdr w:val="none" w:color="auto" w:sz="0" w:space="0"/>
           <w:shd w:val="clear" w:fill="FFFFFF"/>
           <w:vertAlign w:val="baseline"/>
         </w:rPr>
@@ -465,7 +450,6 @@
           <w:sz w:val="22"/>
           <w:szCs w:val="22"/>
           <w:u w:val="none"/>
-          <w:bdr w:val="none" w:color="auto" w:sz="0" w:space="0"/>
           <w:shd w:val="clear" w:fill="FFFFFF"/>
           <w:vertAlign w:val="baseline"/>
           <w:lang w:val="pt-BR"/>
@@ -484,7 +468,6 @@
           <w:spacing w:val="0"/>
           <w:sz w:val="22"/>
           <w:szCs w:val="22"/>
-          <w:bdr w:val="none" w:color="auto" w:sz="0" w:space="0"/>
           <w:shd w:val="clear" w:fill="FFFFFF"/>
           <w:vertAlign w:val="baseline"/>
         </w:rPr>
@@ -529,7 +512,6 @@
           <w:sz w:val="22"/>
           <w:szCs w:val="22"/>
           <w:u w:val="none"/>
-          <w:bdr w:val="none" w:color="auto" w:sz="0" w:space="0"/>
           <w:shd w:val="clear" w:fill="FFFFFF"/>
           <w:vertAlign w:val="baseline"/>
           <w:lang w:val="pt-BR"/>
@@ -548,7 +530,6 @@
           <w:spacing w:val="0"/>
           <w:sz w:val="22"/>
           <w:szCs w:val="22"/>
-          <w:bdr w:val="none" w:color="auto" w:sz="0" w:space="0"/>
           <w:shd w:val="clear" w:fill="FFFFFF"/>
           <w:vertAlign w:val="baseline"/>
         </w:rPr>
@@ -592,7 +573,6 @@
           <w:spacing w:val="0"/>
           <w:sz w:val="22"/>
           <w:szCs w:val="22"/>
-          <w:bdr w:val="none" w:color="auto" w:sz="0" w:space="0"/>
           <w:shd w:val="clear" w:fill="FFFFFF"/>
           <w:vertAlign w:val="baseline"/>
         </w:rPr>
@@ -637,7 +617,6 @@
           <w:sz w:val="28"/>
           <w:szCs w:val="28"/>
           <w:u w:val="single"/>
-          <w:bdr w:val="none" w:color="auto" w:sz="0" w:space="0"/>
           <w:shd w:val="clear" w:fill="FFFFFF"/>
           <w:vertAlign w:val="baseline"/>
           <w:lang w:val="pt-BR"/>
@@ -656,7 +635,6 @@
           <w:spacing w:val="0"/>
           <w:sz w:val="28"/>
           <w:szCs w:val="28"/>
-          <w:bdr w:val="none" w:color="auto" w:sz="0" w:space="0"/>
           <w:shd w:val="clear" w:fill="FFFFFF"/>
           <w:vertAlign w:val="baseline"/>
         </w:rPr>
@@ -700,7 +678,6 @@
           <w:spacing w:val="0"/>
           <w:sz w:val="28"/>
           <w:szCs w:val="28"/>
-          <w:bdr w:val="none" w:color="auto" w:sz="0" w:space="0"/>
           <w:shd w:val="clear" w:fill="FFFFFF"/>
           <w:vertAlign w:val="baseline"/>
         </w:rPr>
@@ -745,7 +722,6 @@
           <w:sz w:val="28"/>
           <w:szCs w:val="28"/>
           <w:u w:val="single"/>
-          <w:bdr w:val="none" w:color="auto" w:sz="0" w:space="0"/>
           <w:shd w:val="clear" w:fill="FFFFFF"/>
           <w:vertAlign w:val="baseline"/>
           <w:lang w:val="pt-BR"/>
@@ -764,7 +740,6 @@
           <w:spacing w:val="0"/>
           <w:sz w:val="28"/>
           <w:szCs w:val="28"/>
-          <w:bdr w:val="none" w:color="auto" w:sz="0" w:space="0"/>
           <w:shd w:val="clear" w:fill="FFFFFF"/>
           <w:vertAlign w:val="baseline"/>
         </w:rPr>
@@ -809,7 +784,6 @@
           <w:sz w:val="24"/>
           <w:szCs w:val="24"/>
           <w:u w:val="none"/>
-          <w:bdr w:val="none" w:color="auto" w:sz="0" w:space="0"/>
           <w:shd w:val="clear" w:fill="FFFFFF"/>
           <w:vertAlign w:val="baseline"/>
           <w:lang w:val="pt-BR"/>
@@ -828,7 +802,6 @@
           <w:spacing w:val="0"/>
           <w:sz w:val="24"/>
           <w:szCs w:val="24"/>
-          <w:bdr w:val="none" w:color="auto" w:sz="0" w:space="0"/>
           <w:shd w:val="clear" w:fill="FFFFFF"/>
           <w:vertAlign w:val="baseline"/>
         </w:rPr>
@@ -863,7 +836,6 @@
           <w:spacing w:val="0"/>
           <w:sz w:val="24"/>
           <w:szCs w:val="24"/>
-          <w:bdr w:val="none" w:color="auto" w:sz="0" w:space="0"/>
           <w:shd w:val="clear" w:fill="FFFFFF"/>
           <w:vertAlign w:val="baseline"/>
         </w:rPr>
@@ -881,7 +853,6 @@
           <w:sz w:val="24"/>
           <w:szCs w:val="24"/>
           <w:u w:val="none"/>
-          <w:bdr w:val="none" w:color="auto" w:sz="0" w:space="0"/>
           <w:shd w:val="clear" w:fill="FFFFFF"/>
           <w:vertAlign w:val="baseline"/>
           <w:lang w:val="pt-BR"/>
@@ -900,7 +871,6 @@
           <w:spacing w:val="0"/>
           <w:sz w:val="24"/>
           <w:szCs w:val="24"/>
-          <w:bdr w:val="none" w:color="auto" w:sz="0" w:space="0"/>
           <w:shd w:val="clear" w:fill="FFFFFF"/>
           <w:vertAlign w:val="baseline"/>
         </w:rPr>
@@ -935,7 +905,6 @@
           <w:spacing w:val="0"/>
           <w:sz w:val="24"/>
           <w:szCs w:val="24"/>
-          <w:bdr w:val="none" w:color="auto" w:sz="0" w:space="0"/>
           <w:shd w:val="clear" w:fill="FFFFFF"/>
           <w:vertAlign w:val="baseline"/>
         </w:rPr>
@@ -969,7 +938,6 @@
           <w:spacing w:val="0"/>
           <w:sz w:val="24"/>
           <w:szCs w:val="24"/>
-          <w:bdr w:val="none" w:color="auto" w:sz="0" w:space="0"/>
           <w:shd w:val="clear" w:fill="FFFFFF"/>
           <w:vertAlign w:val="baseline"/>
         </w:rPr>
@@ -1624,10 +1592,6 @@
         <w:ind w:left="0" w:right="0" w:firstLine="0"/>
         <w:jc w:val="both"/>
         <w:textAlignment w:val="baseline"/>
-        <w:rPr>
-          <w:rFonts w:hint="default"/>
-          <w:lang w:val="pt-BR"/>
-        </w:rPr>
       </w:pPr>
       <w:r>
         <w:drawing>
@@ -1672,8 +1636,1115 @@
           </wp:inline>
         </w:drawing>
       </w:r>
+    </w:p>
+    <w:p>
+      <w:pPr>
+        <w:pStyle w:val="5"/>
+        <w:keepNext w:val="0"/>
+        <w:keepLines w:val="0"/>
+        <w:widowControl/>
+        <w:suppressLineNumbers w:val="0"/>
+        <w:pBdr>
+          <w:top w:val="none" w:color="auto" w:sz="0" w:space="0"/>
+          <w:left w:val="none" w:color="auto" w:sz="0" w:space="0"/>
+          <w:bottom w:val="none" w:color="auto" w:sz="0" w:space="0"/>
+          <w:right w:val="none" w:color="auto" w:sz="0" w:space="0"/>
+        </w:pBdr>
+        <w:spacing w:before="0" w:beforeAutospacing="0" w:after="0" w:afterAutospacing="0"/>
+        <w:ind w:left="0" w:right="0" w:firstLine="0"/>
+        <w:jc w:val="both"/>
+        <w:textAlignment w:val="baseline"/>
+      </w:pPr>
+    </w:p>
+    <w:p>
+      <w:pPr>
+        <w:pStyle w:val="5"/>
+        <w:keepNext w:val="0"/>
+        <w:keepLines w:val="0"/>
+        <w:widowControl/>
+        <w:suppressLineNumbers w:val="0"/>
+        <w:pBdr>
+          <w:top w:val="none" w:color="auto" w:sz="0" w:space="0"/>
+          <w:left w:val="none" w:color="auto" w:sz="0" w:space="0"/>
+          <w:bottom w:val="none" w:color="auto" w:sz="0" w:space="0"/>
+          <w:right w:val="none" w:color="auto" w:sz="0" w:space="0"/>
+        </w:pBdr>
+        <w:spacing w:before="0" w:beforeAutospacing="0" w:after="0" w:afterAutospacing="0"/>
+        <w:ind w:left="0" w:right="0" w:firstLine="0"/>
+        <w:jc w:val="both"/>
+        <w:textAlignment w:val="baseline"/>
+      </w:pPr>
+    </w:p>
+    <w:p>
+      <w:pPr>
+        <w:pStyle w:val="5"/>
+        <w:keepNext w:val="0"/>
+        <w:keepLines w:val="0"/>
+        <w:widowControl/>
+        <w:suppressLineNumbers w:val="0"/>
+        <w:pBdr>
+          <w:top w:val="none" w:color="auto" w:sz="0" w:space="0"/>
+          <w:left w:val="none" w:color="auto" w:sz="0" w:space="0"/>
+          <w:bottom w:val="none" w:color="auto" w:sz="0" w:space="0"/>
+          <w:right w:val="none" w:color="auto" w:sz="0" w:space="0"/>
+        </w:pBdr>
+        <w:spacing w:before="0" w:beforeAutospacing="0" w:after="0" w:afterAutospacing="0"/>
+        <w:ind w:left="0" w:right="0" w:firstLine="0"/>
+        <w:jc w:val="both"/>
+        <w:textAlignment w:val="baseline"/>
+      </w:pPr>
+    </w:p>
+    <w:p>
+      <w:pPr>
+        <w:pStyle w:val="5"/>
+        <w:keepNext w:val="0"/>
+        <w:keepLines w:val="0"/>
+        <w:widowControl/>
+        <w:suppressLineNumbers w:val="0"/>
+        <w:pBdr>
+          <w:top w:val="none" w:color="auto" w:sz="0" w:space="0"/>
+          <w:left w:val="none" w:color="auto" w:sz="0" w:space="0"/>
+          <w:bottom w:val="none" w:color="auto" w:sz="0" w:space="0"/>
+          <w:right w:val="none" w:color="auto" w:sz="0" w:space="0"/>
+        </w:pBdr>
+        <w:spacing w:before="0" w:beforeAutospacing="0" w:after="0" w:afterAutospacing="0"/>
+        <w:ind w:left="0" w:right="0" w:firstLine="0"/>
+        <w:jc w:val="both"/>
+        <w:textAlignment w:val="baseline"/>
+      </w:pPr>
+    </w:p>
+    <w:p>
+      <w:pPr>
+        <w:pStyle w:val="5"/>
+        <w:keepNext w:val="0"/>
+        <w:keepLines w:val="0"/>
+        <w:widowControl/>
+        <w:suppressLineNumbers w:val="0"/>
+        <w:pBdr>
+          <w:top w:val="none" w:color="auto" w:sz="0" w:space="0"/>
+          <w:left w:val="none" w:color="auto" w:sz="0" w:space="0"/>
+          <w:bottom w:val="none" w:color="auto" w:sz="0" w:space="0"/>
+          <w:right w:val="none" w:color="auto" w:sz="0" w:space="0"/>
+        </w:pBdr>
+        <w:spacing w:before="0" w:beforeAutospacing="0" w:after="0" w:afterAutospacing="0"/>
+        <w:ind w:left="0" w:right="0" w:firstLine="0"/>
+        <w:jc w:val="both"/>
+        <w:textAlignment w:val="baseline"/>
+      </w:pPr>
+    </w:p>
+    <w:p>
+      <w:pPr>
+        <w:pStyle w:val="5"/>
+        <w:keepNext w:val="0"/>
+        <w:keepLines w:val="0"/>
+        <w:widowControl/>
+        <w:suppressLineNumbers w:val="0"/>
+        <w:pBdr>
+          <w:top w:val="none" w:color="auto" w:sz="0" w:space="0"/>
+          <w:left w:val="none" w:color="auto" w:sz="0" w:space="0"/>
+          <w:bottom w:val="none" w:color="auto" w:sz="0" w:space="0"/>
+          <w:right w:val="none" w:color="auto" w:sz="0" w:space="0"/>
+        </w:pBdr>
+        <w:spacing w:before="0" w:beforeAutospacing="0" w:after="0" w:afterAutospacing="0"/>
+        <w:ind w:left="0" w:right="0" w:firstLine="0"/>
+        <w:jc w:val="both"/>
+        <w:textAlignment w:val="baseline"/>
+      </w:pPr>
+    </w:p>
+    <w:p>
+      <w:pPr>
+        <w:pStyle w:val="5"/>
+        <w:keepNext w:val="0"/>
+        <w:keepLines w:val="0"/>
+        <w:widowControl/>
+        <w:suppressLineNumbers w:val="0"/>
+        <w:pBdr>
+          <w:top w:val="none" w:color="auto" w:sz="0" w:space="0"/>
+          <w:left w:val="none" w:color="auto" w:sz="0" w:space="0"/>
+          <w:bottom w:val="none" w:color="auto" w:sz="0" w:space="0"/>
+          <w:right w:val="none" w:color="auto" w:sz="0" w:space="0"/>
+        </w:pBdr>
+        <w:spacing w:before="0" w:beforeAutospacing="0" w:after="0" w:afterAutospacing="0"/>
+        <w:ind w:left="0" w:right="0" w:firstLine="0"/>
+        <w:jc w:val="center"/>
+        <w:textAlignment w:val="baseline"/>
+        <w:rPr>
+          <w:rFonts w:hint="default" w:ascii="Arial" w:hAnsi="Arial" w:eastAsia="Segoe UI" w:cs="Arial"/>
+          <w:b/>
+          <w:bCs/>
+          <w:i w:val="0"/>
+          <w:iCs w:val="0"/>
+          <w:caps w:val="0"/>
+          <w:color w:val="auto"/>
+          <w:spacing w:val="0"/>
+          <w:sz w:val="28"/>
+          <w:szCs w:val="28"/>
+          <w:u w:val="none"/>
+          <w:shd w:val="clear" w:fill="FFFFFF"/>
+          <w:vertAlign w:val="baseline"/>
+          <w:lang w:val="pt-BR"/>
+        </w:rPr>
+      </w:pPr>
+      <w:r>
+        <w:rPr>
+          <w:rFonts w:hint="default" w:ascii="Arial" w:hAnsi="Arial" w:eastAsia="Segoe UI" w:cs="Arial"/>
+          <w:b/>
+          <w:bCs/>
+          <w:i w:val="0"/>
+          <w:iCs w:val="0"/>
+          <w:caps w:val="0"/>
+          <w:color w:val="auto"/>
+          <w:spacing w:val="0"/>
+          <w:sz w:val="28"/>
+          <w:szCs w:val="28"/>
+          <w:u w:val="none"/>
+          <w:shd w:val="clear" w:fill="FFFFFF"/>
+          <w:vertAlign w:val="baseline"/>
+          <w:lang w:val="pt-BR"/>
+        </w:rPr>
+        <w:t>Aula 3 A diferença entre HTML, CSS e JavaScript</w:t>
+      </w:r>
+    </w:p>
+    <w:p>
+      <w:pPr>
+        <w:pStyle w:val="5"/>
+        <w:keepNext w:val="0"/>
+        <w:keepLines w:val="0"/>
+        <w:widowControl/>
+        <w:suppressLineNumbers w:val="0"/>
+        <w:pBdr>
+          <w:top w:val="none" w:color="auto" w:sz="0" w:space="0"/>
+          <w:left w:val="none" w:color="auto" w:sz="0" w:space="0"/>
+          <w:bottom w:val="none" w:color="auto" w:sz="0" w:space="0"/>
+          <w:right w:val="none" w:color="auto" w:sz="0" w:space="0"/>
+        </w:pBdr>
+        <w:spacing w:before="0" w:beforeAutospacing="0" w:after="0" w:afterAutospacing="0"/>
+        <w:ind w:left="0" w:right="0" w:firstLine="0"/>
+        <w:jc w:val="center"/>
+        <w:textAlignment w:val="baseline"/>
+        <w:rPr>
+          <w:rFonts w:hint="default" w:ascii="Arial" w:hAnsi="Arial" w:eastAsia="Segoe UI" w:cs="Arial"/>
+          <w:b/>
+          <w:bCs/>
+          <w:i w:val="0"/>
+          <w:iCs w:val="0"/>
+          <w:caps w:val="0"/>
+          <w:color w:val="auto"/>
+          <w:spacing w:val="0"/>
+          <w:sz w:val="28"/>
+          <w:szCs w:val="28"/>
+          <w:u w:val="none"/>
+          <w:shd w:val="clear" w:fill="FFFFFF"/>
+          <w:vertAlign w:val="baseline"/>
+          <w:lang w:val="pt-BR"/>
+        </w:rPr>
+      </w:pPr>
+    </w:p>
+    <w:p>
+      <w:pPr>
+        <w:pStyle w:val="5"/>
+        <w:keepNext w:val="0"/>
+        <w:keepLines w:val="0"/>
+        <w:widowControl/>
+        <w:suppressLineNumbers w:val="0"/>
+        <w:pBdr>
+          <w:top w:val="none" w:color="auto" w:sz="0" w:space="0"/>
+          <w:left w:val="none" w:color="auto" w:sz="0" w:space="0"/>
+          <w:bottom w:val="none" w:color="auto" w:sz="0" w:space="0"/>
+          <w:right w:val="none" w:color="auto" w:sz="0" w:space="0"/>
+        </w:pBdr>
+        <w:spacing w:before="0" w:beforeAutospacing="0" w:after="0" w:afterAutospacing="0"/>
+        <w:ind w:left="0" w:right="0" w:firstLine="0"/>
+        <w:jc w:val="both"/>
+        <w:textAlignment w:val="baseline"/>
+        <w:rPr>
+          <w:rFonts w:hint="default" w:ascii="Arial" w:hAnsi="Arial" w:eastAsia="Segoe UI" w:cs="Arial"/>
+          <w:b w:val="0"/>
+          <w:bCs w:val="0"/>
+          <w:i w:val="0"/>
+          <w:iCs w:val="0"/>
+          <w:caps w:val="0"/>
+          <w:color w:val="auto"/>
+          <w:spacing w:val="0"/>
+          <w:sz w:val="22"/>
+          <w:szCs w:val="22"/>
+          <w:u w:val="none"/>
+          <w:shd w:val="clear" w:fill="FFFFFF"/>
+          <w:vertAlign w:val="baseline"/>
+          <w:lang w:val="pt-BR"/>
+        </w:rPr>
+      </w:pPr>
+    </w:p>
+    <w:p>
+      <w:pPr>
+        <w:pStyle w:val="5"/>
+        <w:keepNext w:val="0"/>
+        <w:keepLines w:val="0"/>
+        <w:widowControl/>
+        <w:suppressLineNumbers w:val="0"/>
+        <w:pBdr>
+          <w:top w:val="none" w:color="auto" w:sz="0" w:space="0"/>
+          <w:left w:val="none" w:color="auto" w:sz="0" w:space="0"/>
+          <w:bottom w:val="none" w:color="auto" w:sz="0" w:space="0"/>
+          <w:right w:val="none" w:color="auto" w:sz="0" w:space="0"/>
+        </w:pBdr>
+        <w:spacing w:before="0" w:beforeAutospacing="0" w:after="0" w:afterAutospacing="0"/>
+        <w:ind w:left="0" w:right="0" w:firstLine="0"/>
+        <w:jc w:val="both"/>
+        <w:textAlignment w:val="baseline"/>
+        <w:rPr>
+          <w:rFonts w:hint="default" w:ascii="Arial" w:hAnsi="Arial" w:eastAsia="SimSun" w:cs="Arial"/>
+          <w:i w:val="0"/>
+          <w:iCs w:val="0"/>
+          <w:caps w:val="0"/>
+          <w:color w:val="000000"/>
+          <w:spacing w:val="0"/>
+          <w:sz w:val="22"/>
+          <w:szCs w:val="22"/>
+          <w:bdr w:val="none" w:color="auto" w:sz="0" w:space="0"/>
+          <w:shd w:val="clear" w:fill="FFFFFF"/>
+          <w:lang w:val="pt-BR"/>
+        </w:rPr>
+      </w:pPr>
+      <w:r>
+        <w:rPr>
+          <w:rFonts w:hint="default" w:ascii="Arial" w:hAnsi="Arial" w:eastAsia="SimSun" w:cs="Arial"/>
+          <w:i w:val="0"/>
+          <w:iCs w:val="0"/>
+          <w:caps w:val="0"/>
+          <w:color w:val="000000"/>
+          <w:spacing w:val="0"/>
+          <w:sz w:val="22"/>
+          <w:szCs w:val="22"/>
+          <w:bdr w:val="none" w:color="auto" w:sz="0" w:space="0"/>
+          <w:shd w:val="clear" w:fill="FFFFFF"/>
+          <w:lang w:val="pt-BR"/>
+        </w:rPr>
+        <w:t>HTML e CSS não são linguagens de programação. Mas são linguagens.</w:t>
+      </w:r>
+    </w:p>
+    <w:p>
+      <w:pPr>
+        <w:pStyle w:val="5"/>
+        <w:keepNext w:val="0"/>
+        <w:keepLines w:val="0"/>
+        <w:widowControl/>
+        <w:suppressLineNumbers w:val="0"/>
+        <w:pBdr>
+          <w:top w:val="none" w:color="auto" w:sz="0" w:space="0"/>
+          <w:left w:val="none" w:color="auto" w:sz="0" w:space="0"/>
+          <w:bottom w:val="none" w:color="auto" w:sz="0" w:space="0"/>
+          <w:right w:val="none" w:color="auto" w:sz="0" w:space="0"/>
+        </w:pBdr>
+        <w:spacing w:before="0" w:beforeAutospacing="0" w:after="0" w:afterAutospacing="0"/>
+        <w:ind w:left="0" w:right="0" w:firstLine="0"/>
+        <w:jc w:val="both"/>
+        <w:textAlignment w:val="baseline"/>
+        <w:rPr>
+          <w:rFonts w:hint="default" w:ascii="Arial" w:hAnsi="Arial" w:eastAsia="SimSun" w:cs="Arial"/>
+          <w:i w:val="0"/>
+          <w:iCs w:val="0"/>
+          <w:caps w:val="0"/>
+          <w:color w:val="000000"/>
+          <w:spacing w:val="0"/>
+          <w:sz w:val="22"/>
+          <w:szCs w:val="22"/>
+          <w:bdr w:val="none" w:color="auto" w:sz="0" w:space="0"/>
+          <w:shd w:val="clear" w:fill="FFFFFF"/>
+          <w:lang w:val="pt-BR"/>
+        </w:rPr>
+      </w:pPr>
+    </w:p>
+    <w:p>
+      <w:pPr>
+        <w:pStyle w:val="5"/>
+        <w:keepNext w:val="0"/>
+        <w:keepLines w:val="0"/>
+        <w:widowControl/>
+        <w:suppressLineNumbers w:val="0"/>
+        <w:pBdr>
+          <w:top w:val="none" w:color="auto" w:sz="0" w:space="0"/>
+          <w:left w:val="none" w:color="auto" w:sz="0" w:space="0"/>
+          <w:bottom w:val="none" w:color="auto" w:sz="0" w:space="0"/>
+          <w:right w:val="none" w:color="auto" w:sz="0" w:space="0"/>
+        </w:pBdr>
+        <w:spacing w:before="0" w:beforeAutospacing="0" w:after="0" w:afterAutospacing="0"/>
+        <w:ind w:left="0" w:right="0" w:firstLine="0"/>
+        <w:jc w:val="both"/>
+        <w:textAlignment w:val="baseline"/>
+        <w:rPr>
+          <w:rFonts w:hint="default" w:ascii="Arial" w:hAnsi="Arial" w:cs="Arial"/>
+          <w:b w:val="0"/>
+          <w:bCs w:val="0"/>
+          <w:i w:val="0"/>
+          <w:iCs w:val="0"/>
+          <w:color w:val="auto"/>
+          <w:sz w:val="22"/>
+          <w:szCs w:val="22"/>
+          <w:lang w:val="pt-BR"/>
+        </w:rPr>
+      </w:pPr>
+      <w:r>
+        <w:rPr>
+          <w:rFonts w:hint="default" w:ascii="Arial" w:hAnsi="Arial" w:eastAsia="Segoe UI" w:cs="Arial"/>
+          <w:b w:val="0"/>
+          <w:bCs w:val="0"/>
+          <w:i w:val="0"/>
+          <w:iCs w:val="0"/>
+          <w:caps w:val="0"/>
+          <w:color w:val="auto"/>
+          <w:spacing w:val="0"/>
+          <w:sz w:val="22"/>
+          <w:szCs w:val="22"/>
+          <w:bdr w:val="none" w:color="auto" w:sz="0" w:space="0"/>
+          <w:shd w:val="clear" w:fill="FFFFFF"/>
+          <w:vertAlign w:val="baseline"/>
+          <w:lang w:val="pt-BR"/>
+        </w:rPr>
+        <w:t xml:space="preserve">A Linguagem </w:t>
+      </w:r>
+      <w:r>
+        <w:rPr>
+          <w:rFonts w:hint="default" w:ascii="Arial" w:hAnsi="Arial" w:eastAsia="Segoe UI" w:cs="Arial"/>
+          <w:b/>
+          <w:bCs/>
+          <w:i w:val="0"/>
+          <w:iCs w:val="0"/>
+          <w:caps w:val="0"/>
+          <w:color w:val="auto"/>
+          <w:spacing w:val="0"/>
+          <w:sz w:val="22"/>
+          <w:szCs w:val="22"/>
+          <w:u w:val="single"/>
+          <w:bdr w:val="none" w:color="auto" w:sz="0" w:space="0"/>
+          <w:shd w:val="clear" w:fill="FFFFFF"/>
+          <w:vertAlign w:val="baseline"/>
+          <w:lang w:val="pt-BR"/>
+        </w:rPr>
+        <w:t>HTML</w:t>
+      </w:r>
+      <w:r>
+        <w:rPr>
+          <w:rFonts w:hint="default" w:ascii="Arial" w:hAnsi="Arial" w:eastAsia="Segoe UI" w:cs="Arial"/>
+          <w:b w:val="0"/>
+          <w:bCs w:val="0"/>
+          <w:i w:val="0"/>
+          <w:iCs w:val="0"/>
+          <w:caps w:val="0"/>
+          <w:color w:val="auto"/>
+          <w:spacing w:val="0"/>
+          <w:sz w:val="22"/>
+          <w:szCs w:val="22"/>
+          <w:bdr w:val="none" w:color="auto" w:sz="0" w:space="0"/>
+          <w:shd w:val="clear" w:fill="FFFFFF"/>
+          <w:vertAlign w:val="baseline"/>
+          <w:lang w:val="pt-BR"/>
+        </w:rPr>
+        <w:t xml:space="preserve"> é focada em conteúdo e este pode ser textos, imagens, vídeos, tabelas e etc. Já as </w:t>
+      </w:r>
+      <w:r>
+        <w:rPr>
+          <w:rFonts w:hint="default" w:ascii="Arial" w:hAnsi="Arial" w:eastAsia="Segoe UI" w:cs="Arial"/>
+          <w:b/>
+          <w:bCs/>
+          <w:i w:val="0"/>
+          <w:iCs w:val="0"/>
+          <w:caps w:val="0"/>
+          <w:color w:val="auto"/>
+          <w:spacing w:val="0"/>
+          <w:sz w:val="22"/>
+          <w:szCs w:val="22"/>
+          <w:u w:val="single"/>
+          <w:bdr w:val="none" w:color="auto" w:sz="0" w:space="0"/>
+          <w:shd w:val="clear" w:fill="FFFFFF"/>
+          <w:vertAlign w:val="baseline"/>
+          <w:lang w:val="pt-BR"/>
+        </w:rPr>
+        <w:t>CSS</w:t>
+      </w:r>
+      <w:r>
+        <w:rPr>
+          <w:rFonts w:hint="default" w:ascii="Arial" w:hAnsi="Arial" w:eastAsia="Segoe UI" w:cs="Arial"/>
+          <w:b w:val="0"/>
+          <w:bCs w:val="0"/>
+          <w:i w:val="0"/>
+          <w:iCs w:val="0"/>
+          <w:caps w:val="0"/>
+          <w:color w:val="auto"/>
+          <w:spacing w:val="0"/>
+          <w:sz w:val="22"/>
+          <w:szCs w:val="22"/>
+          <w:bdr w:val="none" w:color="auto" w:sz="0" w:space="0"/>
+          <w:shd w:val="clear" w:fill="FFFFFF"/>
+          <w:vertAlign w:val="baseline"/>
+          <w:lang w:val="pt-BR"/>
+        </w:rPr>
+        <w:t xml:space="preserve"> são focadas no </w:t>
+      </w:r>
+      <w:r>
+        <w:rPr>
+          <w:rFonts w:hint="default" w:ascii="Arial" w:hAnsi="Arial" w:eastAsia="Segoe UI" w:cs="Arial"/>
+          <w:b/>
+          <w:bCs/>
+          <w:i w:val="0"/>
+          <w:iCs w:val="0"/>
+          <w:caps w:val="0"/>
+          <w:color w:val="auto"/>
+          <w:spacing w:val="0"/>
+          <w:sz w:val="22"/>
+          <w:szCs w:val="22"/>
+          <w:u w:val="single"/>
+          <w:bdr w:val="none" w:color="auto" w:sz="0" w:space="0"/>
+          <w:shd w:val="clear" w:fill="FFFFFF"/>
+          <w:vertAlign w:val="baseline"/>
+          <w:lang w:val="pt-BR"/>
+        </w:rPr>
+        <w:t>designer</w:t>
+      </w:r>
+      <w:r>
+        <w:rPr>
+          <w:rFonts w:hint="default" w:ascii="Arial" w:hAnsi="Arial" w:eastAsia="Segoe UI" w:cs="Arial"/>
+          <w:b w:val="0"/>
+          <w:bCs w:val="0"/>
+          <w:i w:val="0"/>
+          <w:iCs w:val="0"/>
+          <w:caps w:val="0"/>
+          <w:color w:val="auto"/>
+          <w:spacing w:val="0"/>
+          <w:sz w:val="22"/>
+          <w:szCs w:val="22"/>
+          <w:bdr w:val="none" w:color="auto" w:sz="0" w:space="0"/>
+          <w:shd w:val="clear" w:fill="FFFFFF"/>
+          <w:vertAlign w:val="baseline"/>
+          <w:lang w:val="pt-BR"/>
+        </w:rPr>
+        <w:t xml:space="preserve"> da página. Ex: Cores, sombras, tamanhos, posicionamento e etc. </w:t>
+      </w:r>
+    </w:p>
+    <w:p>
+      <w:pPr>
+        <w:pStyle w:val="5"/>
+        <w:keepNext w:val="0"/>
+        <w:keepLines w:val="0"/>
+        <w:widowControl/>
+        <w:suppressLineNumbers w:val="0"/>
+        <w:pBdr>
+          <w:top w:val="none" w:color="auto" w:sz="0" w:space="0"/>
+          <w:left w:val="none" w:color="auto" w:sz="0" w:space="0"/>
+          <w:bottom w:val="none" w:color="auto" w:sz="0" w:space="0"/>
+          <w:right w:val="none" w:color="auto" w:sz="0" w:space="0"/>
+        </w:pBdr>
+        <w:spacing w:before="0" w:beforeAutospacing="0" w:after="0" w:afterAutospacing="0"/>
+        <w:ind w:left="0" w:right="0" w:firstLine="0"/>
+        <w:jc w:val="both"/>
+        <w:textAlignment w:val="baseline"/>
+        <w:rPr>
+          <w:rFonts w:hint="default" w:ascii="Arial" w:hAnsi="Arial" w:cs="Arial"/>
+          <w:b w:val="0"/>
+          <w:bCs w:val="0"/>
+          <w:i w:val="0"/>
+          <w:iCs w:val="0"/>
+          <w:color w:val="auto"/>
+          <w:sz w:val="22"/>
+          <w:szCs w:val="22"/>
+          <w:lang w:val="pt-BR"/>
+        </w:rPr>
+      </w:pPr>
+      <w:r>
+        <w:rPr>
+          <w:rFonts w:hint="default" w:ascii="Arial" w:hAnsi="Arial" w:eastAsia="Segoe UI" w:cs="Arial"/>
+          <w:b/>
+          <w:bCs/>
+          <w:i w:val="0"/>
+          <w:iCs w:val="0"/>
+          <w:caps w:val="0"/>
+          <w:color w:val="auto"/>
+          <w:spacing w:val="0"/>
+          <w:sz w:val="22"/>
+          <w:szCs w:val="22"/>
+          <w:u w:val="single"/>
+          <w:bdr w:val="none" w:color="auto" w:sz="0" w:space="0"/>
+          <w:shd w:val="clear" w:fill="FFFFFF"/>
+          <w:vertAlign w:val="baseline"/>
+          <w:lang w:val="pt-BR"/>
+        </w:rPr>
+        <w:t>HTML</w:t>
+      </w:r>
+      <w:r>
+        <w:rPr>
+          <w:rFonts w:hint="default" w:ascii="Arial" w:hAnsi="Arial" w:eastAsia="Segoe UI" w:cs="Arial"/>
+          <w:b w:val="0"/>
+          <w:bCs w:val="0"/>
+          <w:i w:val="0"/>
+          <w:iCs w:val="0"/>
+          <w:caps w:val="0"/>
+          <w:color w:val="auto"/>
+          <w:spacing w:val="0"/>
+          <w:sz w:val="22"/>
+          <w:szCs w:val="22"/>
+          <w:bdr w:val="none" w:color="auto" w:sz="0" w:space="0"/>
+          <w:shd w:val="clear" w:fill="FFFFFF"/>
+          <w:vertAlign w:val="baseline"/>
+          <w:lang w:val="pt-BR"/>
+        </w:rPr>
+        <w:t>: Conteúdo </w:t>
+      </w:r>
+    </w:p>
+    <w:p>
+      <w:pPr>
+        <w:pStyle w:val="5"/>
+        <w:keepNext w:val="0"/>
+        <w:keepLines w:val="0"/>
+        <w:widowControl/>
+        <w:suppressLineNumbers w:val="0"/>
+        <w:pBdr>
+          <w:top w:val="none" w:color="auto" w:sz="0" w:space="0"/>
+          <w:left w:val="none" w:color="auto" w:sz="0" w:space="0"/>
+          <w:bottom w:val="none" w:color="auto" w:sz="0" w:space="0"/>
+          <w:right w:val="none" w:color="auto" w:sz="0" w:space="0"/>
+        </w:pBdr>
+        <w:spacing w:before="0" w:beforeAutospacing="0" w:after="0" w:afterAutospacing="0"/>
+        <w:ind w:left="0" w:right="0" w:firstLine="0"/>
+        <w:jc w:val="both"/>
+        <w:textAlignment w:val="baseline"/>
+        <w:rPr>
+          <w:rFonts w:hint="default" w:ascii="Arial" w:hAnsi="Arial" w:cs="Arial"/>
+          <w:b w:val="0"/>
+          <w:bCs w:val="0"/>
+          <w:i w:val="0"/>
+          <w:iCs w:val="0"/>
+          <w:color w:val="auto"/>
+          <w:sz w:val="22"/>
+          <w:szCs w:val="22"/>
+          <w:lang w:val="pt-BR"/>
+        </w:rPr>
+      </w:pPr>
+      <w:r>
+        <w:rPr>
+          <w:rFonts w:hint="default" w:ascii="Arial" w:hAnsi="Arial" w:eastAsia="Segoe UI" w:cs="Arial"/>
+          <w:b/>
+          <w:bCs/>
+          <w:i w:val="0"/>
+          <w:iCs w:val="0"/>
+          <w:caps w:val="0"/>
+          <w:color w:val="auto"/>
+          <w:spacing w:val="0"/>
+          <w:sz w:val="22"/>
+          <w:szCs w:val="22"/>
+          <w:u w:val="single"/>
+          <w:bdr w:val="none" w:color="auto" w:sz="0" w:space="0"/>
+          <w:shd w:val="clear" w:fill="FFFFFF"/>
+          <w:vertAlign w:val="baseline"/>
+          <w:lang w:val="pt-BR"/>
+        </w:rPr>
+        <w:t>JavaScroipt</w:t>
+      </w:r>
+      <w:r>
+        <w:rPr>
+          <w:rFonts w:hint="default" w:ascii="Arial" w:hAnsi="Arial" w:eastAsia="Segoe UI" w:cs="Arial"/>
+          <w:b w:val="0"/>
+          <w:bCs w:val="0"/>
+          <w:i w:val="0"/>
+          <w:iCs w:val="0"/>
+          <w:caps w:val="0"/>
+          <w:color w:val="auto"/>
+          <w:spacing w:val="0"/>
+          <w:sz w:val="22"/>
+          <w:szCs w:val="22"/>
+          <w:bdr w:val="none" w:color="auto" w:sz="0" w:space="0"/>
+          <w:shd w:val="clear" w:fill="FFFFFF"/>
+          <w:vertAlign w:val="baseline"/>
+          <w:lang w:val="pt-BR"/>
+        </w:rPr>
+        <w:t>: Interatividade  </w:t>
+      </w:r>
+    </w:p>
+    <w:p>
+      <w:pPr>
+        <w:pStyle w:val="5"/>
+        <w:keepNext w:val="0"/>
+        <w:keepLines w:val="0"/>
+        <w:widowControl/>
+        <w:suppressLineNumbers w:val="0"/>
+        <w:pBdr>
+          <w:top w:val="none" w:color="auto" w:sz="0" w:space="0"/>
+          <w:left w:val="none" w:color="auto" w:sz="0" w:space="0"/>
+          <w:bottom w:val="none" w:color="auto" w:sz="0" w:space="0"/>
+          <w:right w:val="none" w:color="auto" w:sz="0" w:space="0"/>
+        </w:pBdr>
+        <w:spacing w:before="0" w:beforeAutospacing="0" w:after="0" w:afterAutospacing="0"/>
+        <w:ind w:left="0" w:right="0" w:firstLine="0"/>
+        <w:jc w:val="both"/>
+        <w:textAlignment w:val="baseline"/>
+        <w:rPr>
+          <w:b w:val="0"/>
+          <w:bCs w:val="0"/>
+          <w:i w:val="0"/>
+          <w:iCs w:val="0"/>
+          <w:color w:val="auto"/>
+          <w:lang w:val="pt-BR"/>
+        </w:rPr>
+      </w:pPr>
+      <w:r>
+        <w:rPr>
+          <w:rFonts w:hint="default" w:ascii="Arial" w:hAnsi="Arial" w:eastAsia="Segoe UI" w:cs="Arial"/>
+          <w:b/>
+          <w:bCs/>
+          <w:i w:val="0"/>
+          <w:iCs w:val="0"/>
+          <w:caps w:val="0"/>
+          <w:color w:val="auto"/>
+          <w:spacing w:val="0"/>
+          <w:sz w:val="22"/>
+          <w:szCs w:val="22"/>
+          <w:u w:val="single"/>
+          <w:bdr w:val="none" w:color="auto" w:sz="0" w:space="0"/>
+          <w:shd w:val="clear" w:fill="FFFFFF"/>
+          <w:vertAlign w:val="baseline"/>
+          <w:lang w:val="pt-BR"/>
+        </w:rPr>
+        <w:t>CSS</w:t>
+      </w:r>
+      <w:r>
+        <w:rPr>
+          <w:rFonts w:hint="default" w:ascii="Arial" w:hAnsi="Arial" w:eastAsia="Segoe UI" w:cs="Arial"/>
+          <w:b w:val="0"/>
+          <w:bCs w:val="0"/>
+          <w:i w:val="0"/>
+          <w:iCs w:val="0"/>
+          <w:caps w:val="0"/>
+          <w:color w:val="auto"/>
+          <w:spacing w:val="0"/>
+          <w:sz w:val="22"/>
+          <w:szCs w:val="22"/>
+          <w:bdr w:val="none" w:color="auto" w:sz="0" w:space="0"/>
+          <w:shd w:val="clear" w:fill="FFFFFF"/>
+          <w:vertAlign w:val="baseline"/>
+          <w:lang w:val="pt-BR"/>
+        </w:rPr>
+        <w:t>: Estilo</w:t>
+      </w:r>
+      <w:r>
+        <w:rPr>
+          <w:rFonts w:hint="default" w:ascii="Calibri" w:hAnsi="Calibri" w:eastAsia="Segoe UI" w:cs="Calibri"/>
+          <w:b w:val="0"/>
+          <w:bCs w:val="0"/>
+          <w:i w:val="0"/>
+          <w:iCs w:val="0"/>
+          <w:caps w:val="0"/>
+          <w:color w:val="auto"/>
+          <w:spacing w:val="0"/>
+          <w:sz w:val="22"/>
+          <w:szCs w:val="22"/>
+          <w:bdr w:val="none" w:color="auto" w:sz="0" w:space="0"/>
+          <w:shd w:val="clear" w:fill="FFFFFF"/>
+          <w:vertAlign w:val="baseline"/>
+          <w:lang w:val="pt-BR"/>
+        </w:rPr>
+        <w:t> </w:t>
+      </w:r>
       <w:bookmarkStart w:id="0" w:name="_GoBack"/>
       <w:bookmarkEnd w:id="0"/>
+    </w:p>
+    <w:p>
+      <w:pPr>
+        <w:pStyle w:val="5"/>
+        <w:keepNext w:val="0"/>
+        <w:keepLines w:val="0"/>
+        <w:widowControl/>
+        <w:suppressLineNumbers w:val="0"/>
+        <w:pBdr>
+          <w:top w:val="none" w:color="auto" w:sz="0" w:space="0"/>
+          <w:left w:val="none" w:color="auto" w:sz="0" w:space="0"/>
+          <w:bottom w:val="none" w:color="auto" w:sz="0" w:space="0"/>
+          <w:right w:val="none" w:color="auto" w:sz="0" w:space="0"/>
+        </w:pBdr>
+        <w:spacing w:before="0" w:beforeAutospacing="0" w:after="0" w:afterAutospacing="0"/>
+        <w:ind w:left="0" w:right="0" w:firstLine="0"/>
+        <w:jc w:val="both"/>
+        <w:textAlignment w:val="baseline"/>
+        <w:rPr>
+          <w:rFonts w:hint="default" w:ascii="Calibri" w:hAnsi="Calibri" w:eastAsia="SimSun" w:cs="Calibri"/>
+          <w:i w:val="0"/>
+          <w:iCs w:val="0"/>
+          <w:caps w:val="0"/>
+          <w:color w:val="000000"/>
+          <w:spacing w:val="0"/>
+          <w:sz w:val="22"/>
+          <w:szCs w:val="22"/>
+          <w:bdr w:val="none" w:color="auto" w:sz="0" w:space="0"/>
+          <w:shd w:val="clear" w:fill="FFFFFF"/>
+          <w:lang w:val="pt-BR"/>
+        </w:rPr>
+      </w:pPr>
+      <w:r>
+        <w:rPr>
+          <w:rFonts w:hint="default" w:ascii="Calibri" w:hAnsi="Calibri" w:eastAsia="SimSun" w:cs="Calibri"/>
+          <w:i w:val="0"/>
+          <w:iCs w:val="0"/>
+          <w:caps w:val="0"/>
+          <w:color w:val="000000"/>
+          <w:spacing w:val="0"/>
+          <w:sz w:val="22"/>
+          <w:szCs w:val="22"/>
+          <w:bdr w:val="none" w:color="auto" w:sz="0" w:space="0"/>
+          <w:shd w:val="clear" w:fill="FFFFFF"/>
+          <w:lang w:val="pt-BR"/>
+        </w:rPr>
+        <w:t xml:space="preserve"> </w:t>
+      </w:r>
+    </w:p>
+    <w:p>
+      <w:pPr>
+        <w:pStyle w:val="5"/>
+        <w:keepNext w:val="0"/>
+        <w:keepLines w:val="0"/>
+        <w:widowControl/>
+        <w:suppressLineNumbers w:val="0"/>
+        <w:pBdr>
+          <w:top w:val="none" w:color="auto" w:sz="0" w:space="0"/>
+          <w:left w:val="none" w:color="auto" w:sz="0" w:space="0"/>
+          <w:bottom w:val="none" w:color="auto" w:sz="0" w:space="0"/>
+          <w:right w:val="none" w:color="auto" w:sz="0" w:space="0"/>
+        </w:pBdr>
+        <w:spacing w:before="0" w:beforeAutospacing="0" w:after="0" w:afterAutospacing="0"/>
+        <w:ind w:left="0" w:right="0" w:firstLine="0"/>
+        <w:jc w:val="both"/>
+        <w:textAlignment w:val="baseline"/>
+        <w:rPr>
+          <w:rFonts w:ascii="Segoe UI" w:hAnsi="Segoe UI" w:eastAsia="Segoe UI" w:cs="Segoe UI"/>
+          <w:i w:val="0"/>
+          <w:iCs w:val="0"/>
+          <w:caps w:val="0"/>
+          <w:color w:val="000000"/>
+          <w:spacing w:val="0"/>
+          <w:sz w:val="18"/>
+          <w:szCs w:val="18"/>
+          <w:shd w:val="clear" w:fill="FFFFFF"/>
+          <w:vertAlign w:val="baseline"/>
+        </w:rPr>
+      </w:pPr>
+      <w:r>
+        <w:rPr>
+          <w:rFonts w:ascii="Segoe UI" w:hAnsi="Segoe UI" w:eastAsia="Segoe UI" w:cs="Segoe UI"/>
+          <w:i w:val="0"/>
+          <w:iCs w:val="0"/>
+          <w:caps w:val="0"/>
+          <w:color w:val="000000"/>
+          <w:spacing w:val="0"/>
+          <w:sz w:val="18"/>
+          <w:szCs w:val="18"/>
+          <w:shd w:val="clear" w:fill="FFFFFF"/>
+          <w:vertAlign w:val="baseline"/>
+        </w:rPr>
+        <w:drawing>
+          <wp:inline distT="0" distB="0" distL="114300" distR="114300">
+            <wp:extent cx="5650865" cy="3122295"/>
+            <wp:effectExtent l="0" t="0" r="6985" b="1905"/>
+            <wp:docPr id="5" name="Imagem 1" descr="IMG_256"/>
+            <wp:cNvGraphicFramePr>
+              <a:graphicFrameLocks xmlns:a="http://schemas.openxmlformats.org/drawingml/2006/main" noChangeAspect="1"/>
+            </wp:cNvGraphicFramePr>
+            <a:graphic xmlns:a="http://schemas.openxmlformats.org/drawingml/2006/main">
+              <a:graphicData uri="http://schemas.openxmlformats.org/drawingml/2006/picture">
+                <pic:pic xmlns:pic="http://schemas.openxmlformats.org/drawingml/2006/picture">
+                  <pic:nvPicPr>
+                    <pic:cNvPr id="5" name="Imagem 1" descr="IMG_256"/>
+                    <pic:cNvPicPr>
+                      <a:picLocks noChangeAspect="1"/>
+                    </pic:cNvPicPr>
+                  </pic:nvPicPr>
+                  <pic:blipFill>
+                    <a:blip r:embed="rId8"/>
+                    <a:stretch>
+                      <a:fillRect/>
+                    </a:stretch>
+                  </pic:blipFill>
+                  <pic:spPr>
+                    <a:xfrm>
+                      <a:off x="0" y="0"/>
+                      <a:ext cx="5650865" cy="3122295"/>
+                    </a:xfrm>
+                    <a:prstGeom prst="rect">
+                      <a:avLst/>
+                    </a:prstGeom>
+                    <a:noFill/>
+                    <a:ln w="9525">
+                      <a:noFill/>
+                    </a:ln>
+                  </pic:spPr>
+                </pic:pic>
+              </a:graphicData>
+            </a:graphic>
+          </wp:inline>
+        </w:drawing>
+      </w:r>
+    </w:p>
+    <w:p>
+      <w:pPr>
+        <w:pStyle w:val="5"/>
+        <w:keepNext w:val="0"/>
+        <w:keepLines w:val="0"/>
+        <w:widowControl/>
+        <w:suppressLineNumbers w:val="0"/>
+        <w:pBdr>
+          <w:top w:val="none" w:color="auto" w:sz="0" w:space="0"/>
+          <w:left w:val="none" w:color="auto" w:sz="0" w:space="0"/>
+          <w:bottom w:val="none" w:color="auto" w:sz="0" w:space="0"/>
+          <w:right w:val="none" w:color="auto" w:sz="0" w:space="0"/>
+        </w:pBdr>
+        <w:spacing w:before="0" w:beforeAutospacing="0" w:after="0" w:afterAutospacing="0"/>
+        <w:ind w:left="0" w:right="0" w:firstLine="0"/>
+        <w:jc w:val="both"/>
+        <w:textAlignment w:val="baseline"/>
+        <w:rPr>
+          <w:rFonts w:ascii="Segoe UI" w:hAnsi="Segoe UI" w:eastAsia="Segoe UI" w:cs="Segoe UI"/>
+          <w:i w:val="0"/>
+          <w:iCs w:val="0"/>
+          <w:caps w:val="0"/>
+          <w:color w:val="000000"/>
+          <w:spacing w:val="0"/>
+          <w:sz w:val="18"/>
+          <w:szCs w:val="18"/>
+          <w:shd w:val="clear" w:fill="FFFFFF"/>
+          <w:vertAlign w:val="baseline"/>
+        </w:rPr>
+      </w:pPr>
+    </w:p>
+    <w:p>
+      <w:pPr>
+        <w:pStyle w:val="5"/>
+        <w:keepNext w:val="0"/>
+        <w:keepLines w:val="0"/>
+        <w:widowControl/>
+        <w:suppressLineNumbers w:val="0"/>
+        <w:pBdr>
+          <w:top w:val="none" w:color="auto" w:sz="0" w:space="0"/>
+          <w:left w:val="none" w:color="auto" w:sz="0" w:space="0"/>
+          <w:bottom w:val="none" w:color="auto" w:sz="0" w:space="0"/>
+          <w:right w:val="none" w:color="auto" w:sz="0" w:space="0"/>
+        </w:pBdr>
+        <w:spacing w:before="0" w:beforeAutospacing="0" w:after="0" w:afterAutospacing="0"/>
+        <w:ind w:left="0" w:right="0" w:firstLine="0"/>
+        <w:jc w:val="both"/>
+        <w:textAlignment w:val="baseline"/>
+        <w:rPr>
+          <w:rFonts w:ascii="Segoe UI" w:hAnsi="Segoe UI" w:eastAsia="Segoe UI" w:cs="Segoe UI"/>
+          <w:i w:val="0"/>
+          <w:iCs w:val="0"/>
+          <w:caps w:val="0"/>
+          <w:color w:val="000000"/>
+          <w:spacing w:val="0"/>
+          <w:sz w:val="18"/>
+          <w:szCs w:val="18"/>
+          <w:shd w:val="clear" w:fill="FFFFFF"/>
+          <w:vertAlign w:val="baseline"/>
+        </w:rPr>
+      </w:pPr>
+      <w:r>
+        <w:rPr>
+          <w:rFonts w:ascii="Segoe UI" w:hAnsi="Segoe UI" w:eastAsia="Segoe UI" w:cs="Segoe UI"/>
+          <w:i w:val="0"/>
+          <w:iCs w:val="0"/>
+          <w:caps w:val="0"/>
+          <w:color w:val="000000"/>
+          <w:spacing w:val="0"/>
+          <w:sz w:val="18"/>
+          <w:szCs w:val="18"/>
+          <w:shd w:val="clear" w:fill="FFFFFF"/>
+          <w:vertAlign w:val="baseline"/>
+        </w:rPr>
+        <w:drawing>
+          <wp:inline distT="0" distB="0" distL="114300" distR="114300">
+            <wp:extent cx="4008755" cy="3345815"/>
+            <wp:effectExtent l="0" t="0" r="10795" b="6985"/>
+            <wp:docPr id="6" name="Imagem 2" descr="IMG_256"/>
+            <wp:cNvGraphicFramePr>
+              <a:graphicFrameLocks xmlns:a="http://schemas.openxmlformats.org/drawingml/2006/main" noChangeAspect="1"/>
+            </wp:cNvGraphicFramePr>
+            <a:graphic xmlns:a="http://schemas.openxmlformats.org/drawingml/2006/main">
+              <a:graphicData uri="http://schemas.openxmlformats.org/drawingml/2006/picture">
+                <pic:pic xmlns:pic="http://schemas.openxmlformats.org/drawingml/2006/picture">
+                  <pic:nvPicPr>
+                    <pic:cNvPr id="6" name="Imagem 2" descr="IMG_256"/>
+                    <pic:cNvPicPr>
+                      <a:picLocks noChangeAspect="1"/>
+                    </pic:cNvPicPr>
+                  </pic:nvPicPr>
+                  <pic:blipFill>
+                    <a:blip r:embed="rId9"/>
+                    <a:stretch>
+                      <a:fillRect/>
+                    </a:stretch>
+                  </pic:blipFill>
+                  <pic:spPr>
+                    <a:xfrm>
+                      <a:off x="0" y="0"/>
+                      <a:ext cx="4008755" cy="3345815"/>
+                    </a:xfrm>
+                    <a:prstGeom prst="rect">
+                      <a:avLst/>
+                    </a:prstGeom>
+                    <a:noFill/>
+                    <a:ln w="9525">
+                      <a:noFill/>
+                    </a:ln>
+                  </pic:spPr>
+                </pic:pic>
+              </a:graphicData>
+            </a:graphic>
+          </wp:inline>
+        </w:drawing>
+      </w:r>
+    </w:p>
+    <w:p>
+      <w:pPr>
+        <w:pStyle w:val="5"/>
+        <w:keepNext w:val="0"/>
+        <w:keepLines w:val="0"/>
+        <w:widowControl/>
+        <w:suppressLineNumbers w:val="0"/>
+        <w:pBdr>
+          <w:top w:val="none" w:color="auto" w:sz="0" w:space="0"/>
+          <w:left w:val="none" w:color="auto" w:sz="0" w:space="0"/>
+          <w:bottom w:val="none" w:color="auto" w:sz="0" w:space="0"/>
+          <w:right w:val="none" w:color="auto" w:sz="0" w:space="0"/>
+        </w:pBdr>
+        <w:spacing w:before="0" w:beforeAutospacing="0" w:after="0" w:afterAutospacing="0"/>
+        <w:ind w:left="0" w:right="0" w:firstLine="0"/>
+        <w:jc w:val="both"/>
+        <w:textAlignment w:val="baseline"/>
+        <w:rPr>
+          <w:rFonts w:ascii="Segoe UI" w:hAnsi="Segoe UI" w:eastAsia="Segoe UI" w:cs="Segoe UI"/>
+          <w:i w:val="0"/>
+          <w:iCs w:val="0"/>
+          <w:caps w:val="0"/>
+          <w:color w:val="000000"/>
+          <w:spacing w:val="0"/>
+          <w:sz w:val="18"/>
+          <w:szCs w:val="18"/>
+          <w:shd w:val="clear" w:fill="FFFFFF"/>
+          <w:vertAlign w:val="baseline"/>
+        </w:rPr>
+      </w:pPr>
+      <w:r>
+        <w:rPr>
+          <w:rFonts w:ascii="Segoe UI" w:hAnsi="Segoe UI" w:eastAsia="Segoe UI" w:cs="Segoe UI"/>
+          <w:i w:val="0"/>
+          <w:iCs w:val="0"/>
+          <w:caps w:val="0"/>
+          <w:color w:val="000000"/>
+          <w:spacing w:val="0"/>
+          <w:sz w:val="18"/>
+          <w:szCs w:val="18"/>
+          <w:shd w:val="clear" w:fill="FFFFFF"/>
+          <w:vertAlign w:val="baseline"/>
+        </w:rPr>
+        <w:drawing>
+          <wp:inline distT="0" distB="0" distL="114300" distR="114300">
+            <wp:extent cx="5378450" cy="4373245"/>
+            <wp:effectExtent l="0" t="0" r="12700" b="8255"/>
+            <wp:docPr id="7" name="Imagem 3" descr="IMG_256"/>
+            <wp:cNvGraphicFramePr>
+              <a:graphicFrameLocks xmlns:a="http://schemas.openxmlformats.org/drawingml/2006/main" noChangeAspect="1"/>
+            </wp:cNvGraphicFramePr>
+            <a:graphic xmlns:a="http://schemas.openxmlformats.org/drawingml/2006/main">
+              <a:graphicData uri="http://schemas.openxmlformats.org/drawingml/2006/picture">
+                <pic:pic xmlns:pic="http://schemas.openxmlformats.org/drawingml/2006/picture">
+                  <pic:nvPicPr>
+                    <pic:cNvPr id="7" name="Imagem 3" descr="IMG_256"/>
+                    <pic:cNvPicPr>
+                      <a:picLocks noChangeAspect="1"/>
+                    </pic:cNvPicPr>
+                  </pic:nvPicPr>
+                  <pic:blipFill>
+                    <a:blip r:embed="rId10"/>
+                    <a:stretch>
+                      <a:fillRect/>
+                    </a:stretch>
+                  </pic:blipFill>
+                  <pic:spPr>
+                    <a:xfrm>
+                      <a:off x="0" y="0"/>
+                      <a:ext cx="5378450" cy="4373245"/>
+                    </a:xfrm>
+                    <a:prstGeom prst="rect">
+                      <a:avLst/>
+                    </a:prstGeom>
+                    <a:noFill/>
+                    <a:ln w="9525">
+                      <a:noFill/>
+                    </a:ln>
+                  </pic:spPr>
+                </pic:pic>
+              </a:graphicData>
+            </a:graphic>
+          </wp:inline>
+        </w:drawing>
+      </w:r>
+    </w:p>
+    <w:p>
+      <w:pPr>
+        <w:pStyle w:val="5"/>
+        <w:keepNext w:val="0"/>
+        <w:keepLines w:val="0"/>
+        <w:widowControl/>
+        <w:suppressLineNumbers w:val="0"/>
+        <w:pBdr>
+          <w:top w:val="none" w:color="auto" w:sz="0" w:space="0"/>
+          <w:left w:val="none" w:color="auto" w:sz="0" w:space="0"/>
+          <w:bottom w:val="none" w:color="auto" w:sz="0" w:space="0"/>
+          <w:right w:val="none" w:color="auto" w:sz="0" w:space="0"/>
+        </w:pBdr>
+        <w:spacing w:before="0" w:beforeAutospacing="0" w:after="0" w:afterAutospacing="0"/>
+        <w:ind w:left="0" w:right="0" w:firstLine="0"/>
+        <w:jc w:val="both"/>
+        <w:textAlignment w:val="baseline"/>
+        <w:rPr>
+          <w:rFonts w:ascii="Segoe UI" w:hAnsi="Segoe UI" w:eastAsia="Segoe UI" w:cs="Segoe UI"/>
+          <w:i w:val="0"/>
+          <w:iCs w:val="0"/>
+          <w:caps w:val="0"/>
+          <w:color w:val="000000"/>
+          <w:spacing w:val="0"/>
+          <w:sz w:val="18"/>
+          <w:szCs w:val="18"/>
+          <w:shd w:val="clear" w:fill="FFFFFF"/>
+          <w:vertAlign w:val="baseline"/>
+        </w:rPr>
+      </w:pPr>
+    </w:p>
+    <w:p>
+      <w:pPr>
+        <w:pStyle w:val="5"/>
+        <w:keepNext w:val="0"/>
+        <w:keepLines w:val="0"/>
+        <w:widowControl/>
+        <w:suppressLineNumbers w:val="0"/>
+        <w:pBdr>
+          <w:top w:val="none" w:color="auto" w:sz="0" w:space="0"/>
+          <w:left w:val="none" w:color="auto" w:sz="0" w:space="0"/>
+          <w:bottom w:val="none" w:color="auto" w:sz="0" w:space="0"/>
+          <w:right w:val="none" w:color="auto" w:sz="0" w:space="0"/>
+        </w:pBdr>
+        <w:spacing w:before="0" w:beforeAutospacing="0" w:after="0" w:afterAutospacing="0"/>
+        <w:ind w:left="0" w:right="0" w:firstLine="0"/>
+        <w:jc w:val="both"/>
+        <w:textAlignment w:val="baseline"/>
+        <w:rPr>
+          <w:rFonts w:hint="default" w:ascii="Segoe UI" w:hAnsi="Segoe UI" w:eastAsia="Segoe UI" w:cs="Segoe UI"/>
+          <w:i w:val="0"/>
+          <w:iCs w:val="0"/>
+          <w:caps w:val="0"/>
+          <w:color w:val="000000"/>
+          <w:spacing w:val="0"/>
+          <w:sz w:val="18"/>
+          <w:szCs w:val="18"/>
+          <w:shd w:val="clear" w:fill="FFFFFF"/>
+          <w:vertAlign w:val="baseline"/>
+          <w:lang w:val="pt-BR"/>
+        </w:rPr>
+      </w:pPr>
     </w:p>
     <w:sectPr>
       <w:pgSz w:w="11906" w:h="16838"/>

</xml_diff>